<commit_message>
Deleted old link to workshop archive.
</commit_message>
<xml_diff>
--- a/workshops/Collections/Collections Workshop.docx
+++ b/workshops/Collections/Collections Workshop.docx
@@ -34,434 +34,6 @@
     </w:p>
     <w:p>
       <w:pPr>
-        <w:jc w:val="center"/>
-        <w:rPr>
-          <w:sz w:val="40"/>
-          <w:szCs w:val="40"/>
-        </w:rPr>
-      </w:pPr>
-    </w:p>
-    <w:p>
-      <w:pPr>
-        <w:rPr>
-          <w:sz w:val="24"/>
-          <w:szCs w:val="24"/>
-        </w:rPr>
-      </w:pPr>
-      <w:r>
-        <w:rPr>
-          <w:sz w:val="24"/>
-          <w:szCs w:val="24"/>
-        </w:rPr>
-        <w:t xml:space="preserve">You can download the workshop from </w:t>
-      </w:r>
-      <w:hyperlink r:id="rId4" w:history="1">
-        <w:r>
-          <w:rPr>
-            <w:rStyle w:val="Hyperlink"/>
-            <w:sz w:val="24"/>
-            <w:szCs w:val="24"/>
-          </w:rPr>
-          <w:t>he</w:t>
-        </w:r>
-        <w:r>
-          <w:rPr>
-            <w:rStyle w:val="Hyperlink"/>
-            <w:sz w:val="24"/>
-            <w:szCs w:val="24"/>
-          </w:rPr>
-          <w:t>r</w:t>
-        </w:r>
-        <w:r>
-          <w:rPr>
-            <w:rStyle w:val="Hyperlink"/>
-            <w:sz w:val="24"/>
-            <w:szCs w:val="24"/>
-          </w:rPr>
-          <w:t>e</w:t>
-        </w:r>
-      </w:hyperlink>
-      <w:r>
-        <w:rPr>
-          <w:sz w:val="24"/>
-          <w:szCs w:val="24"/>
-        </w:rPr>
-        <w:t>:</w:t>
-      </w:r>
-    </w:p>
-    <w:p>
-      <w:pPr>
-        <w:rPr>
-          <w:sz w:val="24"/>
-          <w:szCs w:val="24"/>
-        </w:rPr>
-      </w:pPr>
-    </w:p>
-    <w:p>
-      <w:pPr>
-        <w:rPr>
-          <w:b/>
-          <w:sz w:val="24"/>
-          <w:szCs w:val="24"/>
-        </w:rPr>
-      </w:pPr>
-      <w:r>
-        <w:rPr>
-          <w:b/>
-          <w:sz w:val="24"/>
-          <w:szCs w:val="24"/>
-        </w:rPr>
-        <w:t>Exercise 0</w:t>
-      </w:r>
-      <w:r>
-        <w:rPr>
-          <w:b/>
-          <w:sz w:val="24"/>
-          <w:szCs w:val="24"/>
-        </w:rPr>
-        <w:t xml:space="preserve"> (exercise/exercise0/Exercise0.java)</w:t>
-      </w:r>
-      <w:r>
-        <w:rPr>
-          <w:b/>
-          <w:sz w:val="24"/>
-          <w:szCs w:val="24"/>
-        </w:rPr>
-        <w:t xml:space="preserve">: </w:t>
-      </w:r>
-    </w:p>
-    <w:p>
-      <w:pPr>
-        <w:ind w:firstLine="720"/>
-        <w:rPr>
-          <w:sz w:val="24"/>
-          <w:szCs w:val="24"/>
-        </w:rPr>
-      </w:pPr>
-      <w:r>
-        <w:rPr>
-          <w:sz w:val="24"/>
-          <w:szCs w:val="24"/>
-        </w:rPr>
-        <w:t>Create a List (ArrayList or LinkedList), add elements to it and print all of them using ListIterator</w:t>
-      </w:r>
-      <w:r>
-        <w:rPr>
-          <w:sz w:val="24"/>
-          <w:szCs w:val="24"/>
-        </w:rPr>
-        <w:t xml:space="preserve">, </w:t>
-      </w:r>
-      <w:r>
-        <w:rPr>
-          <w:sz w:val="24"/>
-          <w:szCs w:val="24"/>
-        </w:rPr>
-        <w:t>for loop and foreach loop</w:t>
-      </w:r>
-      <w:r>
-        <w:rPr>
-          <w:sz w:val="24"/>
-          <w:szCs w:val="24"/>
-        </w:rPr>
-        <w:t>.</w:t>
-      </w:r>
-    </w:p>
-    <w:p>
-      <w:pPr>
-        <w:ind w:firstLine="720"/>
-        <w:rPr>
-          <w:sz w:val="24"/>
-          <w:szCs w:val="24"/>
-        </w:rPr>
-      </w:pPr>
-    </w:p>
-    <w:p>
-      <w:pPr>
-        <w:rPr>
-          <w:b/>
-          <w:sz w:val="24"/>
-          <w:szCs w:val="24"/>
-        </w:rPr>
-      </w:pPr>
-      <w:r>
-        <w:rPr>
-          <w:b/>
-          <w:sz w:val="24"/>
-          <w:szCs w:val="24"/>
-        </w:rPr>
-        <w:t>Exercise 1</w:t>
-      </w:r>
-      <w:r>
-        <w:rPr>
-          <w:b/>
-          <w:sz w:val="24"/>
-          <w:szCs w:val="24"/>
-        </w:rPr>
-        <w:t xml:space="preserve"> </w:t>
-      </w:r>
-      <w:r>
-        <w:rPr>
-          <w:b/>
-          <w:sz w:val="24"/>
-          <w:szCs w:val="24"/>
-        </w:rPr>
-        <w:t>(exercise/exercise</w:t>
-      </w:r>
-      <w:r>
-        <w:rPr>
-          <w:b/>
-          <w:sz w:val="24"/>
-          <w:szCs w:val="24"/>
-        </w:rPr>
-        <w:t>1</w:t>
-      </w:r>
-      <w:r>
-        <w:rPr>
-          <w:b/>
-          <w:sz w:val="24"/>
-          <w:szCs w:val="24"/>
-        </w:rPr>
-        <w:t>/Exercise</w:t>
-      </w:r>
-      <w:r>
-        <w:rPr>
-          <w:b/>
-          <w:sz w:val="24"/>
-          <w:szCs w:val="24"/>
-        </w:rPr>
-        <w:t>1</w:t>
-      </w:r>
-      <w:r>
-        <w:rPr>
-          <w:b/>
-          <w:sz w:val="24"/>
-          <w:szCs w:val="24"/>
-        </w:rPr>
-        <w:t>.java)</w:t>
-      </w:r>
-      <w:r>
-        <w:rPr>
-          <w:b/>
-          <w:sz w:val="24"/>
-          <w:szCs w:val="24"/>
-        </w:rPr>
-        <w:t xml:space="preserve">: </w:t>
-      </w:r>
-    </w:p>
-    <w:p>
-      <w:pPr>
-        <w:ind w:firstLine="720"/>
-        <w:rPr>
-          <w:sz w:val="24"/>
-          <w:szCs w:val="24"/>
-        </w:rPr>
-      </w:pPr>
-      <w:r>
-        <w:rPr>
-          <w:sz w:val="24"/>
-          <w:szCs w:val="24"/>
-        </w:rPr>
-        <w:t>Compute the sum, the minimum and the maximum element from a given list (givenList) using three  different ways to iterate over a List:</w:t>
-      </w:r>
-    </w:p>
-    <w:p>
-      <w:pPr>
-        <w:ind w:firstLine="720"/>
-        <w:rPr>
-          <w:sz w:val="24"/>
-          <w:szCs w:val="24"/>
-        </w:rPr>
-      </w:pPr>
-      <w:r>
-        <w:rPr>
-          <w:sz w:val="24"/>
-          <w:szCs w:val="24"/>
-        </w:rPr>
-        <w:t>a) ListIterator (implement it in the iterateUsingListIterator() method)</w:t>
-      </w:r>
-    </w:p>
-    <w:p>
-      <w:pPr>
-        <w:ind w:firstLine="720"/>
-        <w:rPr>
-          <w:sz w:val="24"/>
-          <w:szCs w:val="24"/>
-        </w:rPr>
-      </w:pPr>
-      <w:r>
-        <w:rPr>
-          <w:sz w:val="24"/>
-          <w:szCs w:val="24"/>
-        </w:rPr>
-        <w:t>b) for loop (implement it in the iterateUsingForLoop() method)</w:t>
-      </w:r>
-    </w:p>
-    <w:p>
-      <w:pPr>
-        <w:ind w:firstLine="720"/>
-        <w:rPr>
-          <w:sz w:val="24"/>
-          <w:szCs w:val="24"/>
-        </w:rPr>
-      </w:pPr>
-      <w:r>
-        <w:rPr>
-          <w:sz w:val="24"/>
-          <w:szCs w:val="24"/>
-        </w:rPr>
-        <w:t>c) foreach loop (implement it in the iterateUsingForEachLoop() method)</w:t>
-      </w:r>
-    </w:p>
-    <w:p>
-      <w:pPr>
-        <w:ind w:firstLine="720"/>
-        <w:rPr>
-          <w:sz w:val="24"/>
-          <w:szCs w:val="24"/>
-        </w:rPr>
-      </w:pPr>
-    </w:p>
-    <w:p>
-      <w:pPr>
-        <w:rPr>
-          <w:b/>
-          <w:sz w:val="24"/>
-          <w:szCs w:val="24"/>
-        </w:rPr>
-      </w:pPr>
-      <w:r>
-        <w:rPr>
-          <w:b/>
-          <w:sz w:val="24"/>
-          <w:szCs w:val="24"/>
-        </w:rPr>
-        <w:t>Exercise 2</w:t>
-      </w:r>
-      <w:r>
-        <w:rPr>
-          <w:b/>
-          <w:sz w:val="24"/>
-          <w:szCs w:val="24"/>
-        </w:rPr>
-        <w:t xml:space="preserve"> </w:t>
-      </w:r>
-      <w:r>
-        <w:rPr>
-          <w:b/>
-          <w:sz w:val="24"/>
-          <w:szCs w:val="24"/>
-        </w:rPr>
-        <w:t>(exercise/exercise</w:t>
-      </w:r>
-      <w:r>
-        <w:rPr>
-          <w:b/>
-          <w:sz w:val="24"/>
-          <w:szCs w:val="24"/>
-        </w:rPr>
-        <w:t>2</w:t>
-      </w:r>
-      <w:r>
-        <w:rPr>
-          <w:b/>
-          <w:sz w:val="24"/>
-          <w:szCs w:val="24"/>
-        </w:rPr>
-        <w:t>/</w:t>
-      </w:r>
-      <w:r>
-        <w:rPr>
-          <w:b/>
-          <w:sz w:val="24"/>
-          <w:szCs w:val="24"/>
-        </w:rPr>
-        <w:t>MyList</w:t>
-      </w:r>
-      <w:r>
-        <w:rPr>
-          <w:b/>
-          <w:sz w:val="24"/>
-          <w:szCs w:val="24"/>
-        </w:rPr>
-        <w:t>.java)</w:t>
-      </w:r>
-      <w:r>
-        <w:rPr>
-          <w:b/>
-          <w:sz w:val="24"/>
-          <w:szCs w:val="24"/>
-        </w:rPr>
-        <w:t xml:space="preserve">: </w:t>
-      </w:r>
-    </w:p>
-    <w:p>
-      <w:pPr>
-        <w:ind w:firstLine="720"/>
-        <w:rPr>
-          <w:sz w:val="24"/>
-          <w:szCs w:val="24"/>
-        </w:rPr>
-      </w:pPr>
-      <w:r>
-        <w:rPr>
-          <w:sz w:val="24"/>
-          <w:szCs w:val="24"/>
-        </w:rPr>
-        <w:t>Create a class that inherits ArrayList&lt;Integer&gt; (class MyList&lt;Integer&gt;).  This list (MyList) should have the following functionality, besides the functionality that ArrayList already offers: it should retain in every moment how many different elements exist in the list.</w:t>
-      </w:r>
-    </w:p>
-    <w:p>
-      <w:pPr>
-        <w:ind w:firstLine="720"/>
-        <w:rPr>
-          <w:sz w:val="24"/>
-          <w:szCs w:val="24"/>
-        </w:rPr>
-      </w:pPr>
-      <w:r>
-        <w:rPr>
-          <w:sz w:val="24"/>
-          <w:szCs w:val="24"/>
-        </w:rPr>
-        <w:t xml:space="preserve"> Examples: </w:t>
-      </w:r>
-    </w:p>
-    <w:p>
-      <w:pPr>
-        <w:ind w:left="720" w:firstLine="720"/>
-        <w:rPr>
-          <w:sz w:val="24"/>
-          <w:szCs w:val="24"/>
-        </w:rPr>
-      </w:pPr>
-      <w:r>
-        <w:rPr>
-          <w:sz w:val="24"/>
-          <w:szCs w:val="24"/>
-        </w:rPr>
-        <w:t>1. If you have a List that contains: 7 5 3 2 4 1, there are 6 different elements.</w:t>
-      </w:r>
-    </w:p>
-    <w:p>
-      <w:pPr>
-        <w:ind w:left="720" w:firstLine="720"/>
-        <w:rPr>
-          <w:sz w:val="24"/>
-          <w:szCs w:val="24"/>
-        </w:rPr>
-      </w:pPr>
-      <w:r>
-        <w:rPr>
-          <w:sz w:val="24"/>
-          <w:szCs w:val="24"/>
-        </w:rPr>
-        <w:t>2. If you have a List that contains: 5 6 1 2 5 6, there are 4 different elements.</w:t>
-      </w:r>
-    </w:p>
-    <w:p>
-      <w:pPr>
-        <w:ind w:left="720" w:firstLine="720"/>
         <w:rPr>
           <w:sz w:val="24"/>
           <w:szCs w:val="24"/>
@@ -484,6 +56,557 @@
           <w:sz w:val="24"/>
           <w:szCs w:val="24"/>
         </w:rPr>
+        <w:t>Exercise 0</w:t>
+      </w:r>
+      <w:r>
+        <w:rPr>
+          <w:b/>
+          <w:sz w:val="24"/>
+          <w:szCs w:val="24"/>
+        </w:rPr>
+        <w:t xml:space="preserve"> (exercise/exercise0/Exercise0.java)</w:t>
+      </w:r>
+      <w:r>
+        <w:rPr>
+          <w:b/>
+          <w:sz w:val="24"/>
+          <w:szCs w:val="24"/>
+        </w:rPr>
+        <w:t xml:space="preserve">: </w:t>
+      </w:r>
+    </w:p>
+    <w:p>
+      <w:pPr>
+        <w:ind w:firstLine="720"/>
+        <w:rPr>
+          <w:sz w:val="24"/>
+          <w:szCs w:val="24"/>
+        </w:rPr>
+      </w:pPr>
+      <w:r>
+        <w:rPr>
+          <w:sz w:val="24"/>
+          <w:szCs w:val="24"/>
+        </w:rPr>
+        <w:t>Create a List (</w:t>
+      </w:r>
+      <w:proofErr w:type="spellStart"/>
+      <w:r>
+        <w:rPr>
+          <w:sz w:val="24"/>
+          <w:szCs w:val="24"/>
+        </w:rPr>
+        <w:t>ArrayList</w:t>
+      </w:r>
+      <w:proofErr w:type="spellEnd"/>
+      <w:r>
+        <w:rPr>
+          <w:sz w:val="24"/>
+          <w:szCs w:val="24"/>
+        </w:rPr>
+        <w:t xml:space="preserve"> or </w:t>
+      </w:r>
+      <w:proofErr w:type="spellStart"/>
+      <w:r>
+        <w:rPr>
+          <w:sz w:val="24"/>
+          <w:szCs w:val="24"/>
+        </w:rPr>
+        <w:t>LinkedList</w:t>
+      </w:r>
+      <w:proofErr w:type="spellEnd"/>
+      <w:r>
+        <w:rPr>
+          <w:sz w:val="24"/>
+          <w:szCs w:val="24"/>
+        </w:rPr>
+        <w:t xml:space="preserve">), add elements to it and print all of them using </w:t>
+      </w:r>
+      <w:proofErr w:type="spellStart"/>
+      <w:r>
+        <w:rPr>
+          <w:sz w:val="24"/>
+          <w:szCs w:val="24"/>
+        </w:rPr>
+        <w:t>ListIterator</w:t>
+      </w:r>
+      <w:proofErr w:type="spellEnd"/>
+      <w:r>
+        <w:rPr>
+          <w:sz w:val="24"/>
+          <w:szCs w:val="24"/>
+        </w:rPr>
+        <w:t xml:space="preserve">, </w:t>
+      </w:r>
+      <w:r>
+        <w:rPr>
+          <w:sz w:val="24"/>
+          <w:szCs w:val="24"/>
+        </w:rPr>
+        <w:t xml:space="preserve">for loop and </w:t>
+      </w:r>
+      <w:proofErr w:type="spellStart"/>
+      <w:r>
+        <w:rPr>
+          <w:sz w:val="24"/>
+          <w:szCs w:val="24"/>
+        </w:rPr>
+        <w:t>foreach</w:t>
+      </w:r>
+      <w:proofErr w:type="spellEnd"/>
+      <w:r>
+        <w:rPr>
+          <w:sz w:val="24"/>
+          <w:szCs w:val="24"/>
+        </w:rPr>
+        <w:t xml:space="preserve"> loop</w:t>
+      </w:r>
+      <w:r>
+        <w:rPr>
+          <w:sz w:val="24"/>
+          <w:szCs w:val="24"/>
+        </w:rPr>
+        <w:t>.</w:t>
+      </w:r>
+    </w:p>
+    <w:p>
+      <w:pPr>
+        <w:ind w:firstLine="720"/>
+        <w:rPr>
+          <w:sz w:val="24"/>
+          <w:szCs w:val="24"/>
+        </w:rPr>
+      </w:pPr>
+    </w:p>
+    <w:p>
+      <w:pPr>
+        <w:rPr>
+          <w:b/>
+          <w:sz w:val="24"/>
+          <w:szCs w:val="24"/>
+        </w:rPr>
+      </w:pPr>
+      <w:r>
+        <w:rPr>
+          <w:b/>
+          <w:sz w:val="24"/>
+          <w:szCs w:val="24"/>
+        </w:rPr>
+        <w:t>Exercise 1</w:t>
+      </w:r>
+      <w:r>
+        <w:rPr>
+          <w:b/>
+          <w:sz w:val="24"/>
+          <w:szCs w:val="24"/>
+        </w:rPr>
+        <w:t xml:space="preserve"> (exercise/exercise1/Exercise1.java)</w:t>
+      </w:r>
+      <w:r>
+        <w:rPr>
+          <w:b/>
+          <w:sz w:val="24"/>
+          <w:szCs w:val="24"/>
+        </w:rPr>
+        <w:t xml:space="preserve">: </w:t>
+      </w:r>
+    </w:p>
+    <w:p>
+      <w:pPr>
+        <w:ind w:firstLine="720"/>
+        <w:rPr>
+          <w:sz w:val="24"/>
+          <w:szCs w:val="24"/>
+        </w:rPr>
+      </w:pPr>
+      <w:r>
+        <w:rPr>
+          <w:sz w:val="24"/>
+          <w:szCs w:val="24"/>
+        </w:rPr>
+        <w:t>Compute the sum, the minimum and the maximum element from a given list (</w:t>
+      </w:r>
+      <w:proofErr w:type="spellStart"/>
+      <w:r>
+        <w:rPr>
+          <w:sz w:val="24"/>
+          <w:szCs w:val="24"/>
+        </w:rPr>
+        <w:t>givenList</w:t>
+      </w:r>
+      <w:proofErr w:type="spellEnd"/>
+      <w:r>
+        <w:rPr>
+          <w:sz w:val="24"/>
+          <w:szCs w:val="24"/>
+        </w:rPr>
+        <w:t xml:space="preserve">) using </w:t>
+      </w:r>
+      <w:proofErr w:type="gramStart"/>
+      <w:r>
+        <w:rPr>
+          <w:sz w:val="24"/>
+          <w:szCs w:val="24"/>
+        </w:rPr>
+        <w:t>three  different</w:t>
+      </w:r>
+      <w:proofErr w:type="gramEnd"/>
+      <w:r>
+        <w:rPr>
+          <w:sz w:val="24"/>
+          <w:szCs w:val="24"/>
+        </w:rPr>
+        <w:t xml:space="preserve"> ways to iterate over a List:</w:t>
+      </w:r>
+    </w:p>
+    <w:p>
+      <w:pPr>
+        <w:ind w:firstLine="720"/>
+        <w:rPr>
+          <w:sz w:val="24"/>
+          <w:szCs w:val="24"/>
+        </w:rPr>
+      </w:pPr>
+      <w:r>
+        <w:rPr>
+          <w:sz w:val="24"/>
+          <w:szCs w:val="24"/>
+        </w:rPr>
+        <w:t xml:space="preserve">a) </w:t>
+      </w:r>
+      <w:proofErr w:type="spellStart"/>
+      <w:r>
+        <w:rPr>
+          <w:sz w:val="24"/>
+          <w:szCs w:val="24"/>
+        </w:rPr>
+        <w:t>ListIterator</w:t>
+      </w:r>
+      <w:proofErr w:type="spellEnd"/>
+      <w:r>
+        <w:rPr>
+          <w:sz w:val="24"/>
+          <w:szCs w:val="24"/>
+        </w:rPr>
+        <w:t xml:space="preserve"> (implement it in the </w:t>
+      </w:r>
+      <w:proofErr w:type="spellStart"/>
+      <w:proofErr w:type="gramStart"/>
+      <w:r>
+        <w:rPr>
+          <w:sz w:val="24"/>
+          <w:szCs w:val="24"/>
+        </w:rPr>
+        <w:t>iterateUsingListIterator</w:t>
+      </w:r>
+      <w:proofErr w:type="spellEnd"/>
+      <w:r>
+        <w:rPr>
+          <w:sz w:val="24"/>
+          <w:szCs w:val="24"/>
+        </w:rPr>
+        <w:t>(</w:t>
+      </w:r>
+      <w:proofErr w:type="gramEnd"/>
+      <w:r>
+        <w:rPr>
+          <w:sz w:val="24"/>
+          <w:szCs w:val="24"/>
+        </w:rPr>
+        <w:t>) method)</w:t>
+      </w:r>
+    </w:p>
+    <w:p>
+      <w:pPr>
+        <w:ind w:firstLine="720"/>
+        <w:rPr>
+          <w:sz w:val="24"/>
+          <w:szCs w:val="24"/>
+        </w:rPr>
+      </w:pPr>
+      <w:r>
+        <w:rPr>
+          <w:sz w:val="24"/>
+          <w:szCs w:val="24"/>
+        </w:rPr>
+        <w:t xml:space="preserve">b) </w:t>
+      </w:r>
+      <w:proofErr w:type="gramStart"/>
+      <w:r>
+        <w:rPr>
+          <w:sz w:val="24"/>
+          <w:szCs w:val="24"/>
+        </w:rPr>
+        <w:t>for</w:t>
+      </w:r>
+      <w:proofErr w:type="gramEnd"/>
+      <w:r>
+        <w:rPr>
+          <w:sz w:val="24"/>
+          <w:szCs w:val="24"/>
+        </w:rPr>
+        <w:t xml:space="preserve"> loop (implement it in the </w:t>
+      </w:r>
+      <w:proofErr w:type="spellStart"/>
+      <w:r>
+        <w:rPr>
+          <w:sz w:val="24"/>
+          <w:szCs w:val="24"/>
+        </w:rPr>
+        <w:t>iterateUsingForLoop</w:t>
+      </w:r>
+      <w:proofErr w:type="spellEnd"/>
+      <w:r>
+        <w:rPr>
+          <w:sz w:val="24"/>
+          <w:szCs w:val="24"/>
+        </w:rPr>
+        <w:t>() method)</w:t>
+      </w:r>
+    </w:p>
+    <w:p>
+      <w:pPr>
+        <w:ind w:firstLine="720"/>
+        <w:rPr>
+          <w:sz w:val="24"/>
+          <w:szCs w:val="24"/>
+        </w:rPr>
+      </w:pPr>
+      <w:r>
+        <w:rPr>
+          <w:sz w:val="24"/>
+          <w:szCs w:val="24"/>
+        </w:rPr>
+        <w:t xml:space="preserve">c) </w:t>
+      </w:r>
+      <w:proofErr w:type="spellStart"/>
+      <w:proofErr w:type="gramStart"/>
+      <w:r>
+        <w:rPr>
+          <w:sz w:val="24"/>
+          <w:szCs w:val="24"/>
+        </w:rPr>
+        <w:t>foreach</w:t>
+      </w:r>
+      <w:proofErr w:type="spellEnd"/>
+      <w:proofErr w:type="gramEnd"/>
+      <w:r>
+        <w:rPr>
+          <w:sz w:val="24"/>
+          <w:szCs w:val="24"/>
+        </w:rPr>
+        <w:t xml:space="preserve"> loop (implement it in the </w:t>
+      </w:r>
+      <w:proofErr w:type="spellStart"/>
+      <w:r>
+        <w:rPr>
+          <w:sz w:val="24"/>
+          <w:szCs w:val="24"/>
+        </w:rPr>
+        <w:t>iterateUsingForEachLoop</w:t>
+      </w:r>
+      <w:proofErr w:type="spellEnd"/>
+      <w:r>
+        <w:rPr>
+          <w:sz w:val="24"/>
+          <w:szCs w:val="24"/>
+        </w:rPr>
+        <w:t>() method)</w:t>
+      </w:r>
+    </w:p>
+    <w:p>
+      <w:pPr>
+        <w:ind w:firstLine="720"/>
+        <w:rPr>
+          <w:sz w:val="24"/>
+          <w:szCs w:val="24"/>
+        </w:rPr>
+      </w:pPr>
+    </w:p>
+    <w:p>
+      <w:pPr>
+        <w:rPr>
+          <w:b/>
+          <w:sz w:val="24"/>
+          <w:szCs w:val="24"/>
+        </w:rPr>
+      </w:pPr>
+      <w:r>
+        <w:rPr>
+          <w:b/>
+          <w:sz w:val="24"/>
+          <w:szCs w:val="24"/>
+        </w:rPr>
+        <w:t>Exercise 2</w:t>
+      </w:r>
+      <w:r>
+        <w:rPr>
+          <w:b/>
+          <w:sz w:val="24"/>
+          <w:szCs w:val="24"/>
+        </w:rPr>
+        <w:t xml:space="preserve"> (exercise/exercise2/MyList.java)</w:t>
+      </w:r>
+      <w:r>
+        <w:rPr>
+          <w:b/>
+          <w:sz w:val="24"/>
+          <w:szCs w:val="24"/>
+        </w:rPr>
+        <w:t xml:space="preserve">: </w:t>
+      </w:r>
+    </w:p>
+    <w:p>
+      <w:pPr>
+        <w:ind w:firstLine="720"/>
+        <w:rPr>
+          <w:sz w:val="24"/>
+          <w:szCs w:val="24"/>
+        </w:rPr>
+      </w:pPr>
+      <w:r>
+        <w:rPr>
+          <w:sz w:val="24"/>
+          <w:szCs w:val="24"/>
+        </w:rPr>
+        <w:t xml:space="preserve">Create a class that inherits </w:t>
+      </w:r>
+      <w:proofErr w:type="spellStart"/>
+      <w:r>
+        <w:rPr>
+          <w:sz w:val="24"/>
+          <w:szCs w:val="24"/>
+        </w:rPr>
+        <w:t>ArrayList</w:t>
+      </w:r>
+      <w:proofErr w:type="spellEnd"/>
+      <w:r>
+        <w:rPr>
+          <w:sz w:val="24"/>
+          <w:szCs w:val="24"/>
+        </w:rPr>
+        <w:t xml:space="preserve">&lt;Integer&gt; (class </w:t>
+      </w:r>
+      <w:proofErr w:type="spellStart"/>
+      <w:r>
+        <w:rPr>
+          <w:sz w:val="24"/>
+          <w:szCs w:val="24"/>
+        </w:rPr>
+        <w:t>MyList</w:t>
+      </w:r>
+      <w:proofErr w:type="spellEnd"/>
+      <w:r>
+        <w:rPr>
+          <w:sz w:val="24"/>
+          <w:szCs w:val="24"/>
+        </w:rPr>
+        <w:t>&lt;Integer&gt;).  This list (</w:t>
+      </w:r>
+      <w:proofErr w:type="spellStart"/>
+      <w:r>
+        <w:rPr>
+          <w:sz w:val="24"/>
+          <w:szCs w:val="24"/>
+        </w:rPr>
+        <w:t>MyList</w:t>
+      </w:r>
+      <w:proofErr w:type="spellEnd"/>
+      <w:r>
+        <w:rPr>
+          <w:sz w:val="24"/>
+          <w:szCs w:val="24"/>
+        </w:rPr>
+        <w:t xml:space="preserve">) should have the following functionality, besides the functionality that </w:t>
+      </w:r>
+      <w:proofErr w:type="spellStart"/>
+      <w:r>
+        <w:rPr>
+          <w:sz w:val="24"/>
+          <w:szCs w:val="24"/>
+        </w:rPr>
+        <w:t>ArrayList</w:t>
+      </w:r>
+      <w:proofErr w:type="spellEnd"/>
+      <w:r>
+        <w:rPr>
+          <w:sz w:val="24"/>
+          <w:szCs w:val="24"/>
+        </w:rPr>
+        <w:t xml:space="preserve"> already offers: it should retain in every moment how many different elements exist in the list.</w:t>
+      </w:r>
+    </w:p>
+    <w:p>
+      <w:pPr>
+        <w:ind w:firstLine="720"/>
+        <w:rPr>
+          <w:sz w:val="24"/>
+          <w:szCs w:val="24"/>
+        </w:rPr>
+      </w:pPr>
+      <w:r>
+        <w:rPr>
+          <w:sz w:val="24"/>
+          <w:szCs w:val="24"/>
+        </w:rPr>
+        <w:t xml:space="preserve"> Examples: </w:t>
+      </w:r>
+    </w:p>
+    <w:p>
+      <w:pPr>
+        <w:ind w:left="720" w:firstLine="720"/>
+        <w:rPr>
+          <w:sz w:val="24"/>
+          <w:szCs w:val="24"/>
+        </w:rPr>
+      </w:pPr>
+      <w:r>
+        <w:rPr>
+          <w:sz w:val="24"/>
+          <w:szCs w:val="24"/>
+        </w:rPr>
+        <w:t>1. If you have a List that contains: 7 5 3 2 4 1, there are 6 different elements.</w:t>
+      </w:r>
+    </w:p>
+    <w:p>
+      <w:pPr>
+        <w:ind w:left="720" w:firstLine="720"/>
+        <w:rPr>
+          <w:sz w:val="24"/>
+          <w:szCs w:val="24"/>
+        </w:rPr>
+      </w:pPr>
+      <w:r>
+        <w:rPr>
+          <w:sz w:val="24"/>
+          <w:szCs w:val="24"/>
+        </w:rPr>
+        <w:t>2. If you have a List that contains: 5 6 1 2 5 6, there are 4 different elements.</w:t>
+      </w:r>
+    </w:p>
+    <w:p>
+      <w:pPr>
+        <w:ind w:left="720" w:firstLine="720"/>
+        <w:rPr>
+          <w:sz w:val="24"/>
+          <w:szCs w:val="24"/>
+        </w:rPr>
+      </w:pPr>
+    </w:p>
+    <w:p>
+      <w:pPr>
+        <w:rPr>
+          <w:b/>
+          <w:sz w:val="24"/>
+          <w:szCs w:val="24"/>
+        </w:rPr>
+      </w:pPr>
+      <w:r>
+        <w:rPr>
+          <w:b/>
+          <w:sz w:val="24"/>
+          <w:szCs w:val="24"/>
+        </w:rPr>
         <w:t>Exercise 3</w:t>
       </w:r>
       <w:r>
@@ -492,47 +615,7 @@
           <w:sz w:val="24"/>
           <w:szCs w:val="24"/>
         </w:rPr>
-        <w:t xml:space="preserve"> </w:t>
-      </w:r>
-      <w:r>
-        <w:rPr>
-          <w:b/>
-          <w:sz w:val="24"/>
-          <w:szCs w:val="24"/>
-        </w:rPr>
-        <w:t>(exercise/exercise</w:t>
-      </w:r>
-      <w:r>
-        <w:rPr>
-          <w:b/>
-          <w:sz w:val="24"/>
-          <w:szCs w:val="24"/>
-        </w:rPr>
-        <w:t>3</w:t>
-      </w:r>
-      <w:r>
-        <w:rPr>
-          <w:b/>
-          <w:sz w:val="24"/>
-          <w:szCs w:val="24"/>
-        </w:rPr>
-        <w:t>/Exercise</w:t>
-      </w:r>
-      <w:r>
-        <w:rPr>
-          <w:b/>
-          <w:sz w:val="24"/>
-          <w:szCs w:val="24"/>
-        </w:rPr>
-        <w:t>3</w:t>
-      </w:r>
-      <w:r>
-        <w:rPr>
-          <w:b/>
-          <w:sz w:val="24"/>
-          <w:szCs w:val="24"/>
-        </w:rPr>
-        <w:t>.java)</w:t>
+        <w:t xml:space="preserve"> (exercise/exercise3/Exercise3.java)</w:t>
       </w:r>
       <w:r>
         <w:rPr>
@@ -570,14 +653,30 @@
           <w:sz w:val="24"/>
           <w:szCs w:val="24"/>
         </w:rPr>
-        <w:t xml:space="preserve"> class by its constructor. Check out the elements that the list mentioned above contains and then, add them to your three Sets. After this check out the elements of your Sets. What do you remark? What could be the reason?  Finally, add to the one of the three Sets some elements</w:t>
-      </w:r>
-      <w:r>
-        <w:rPr>
-          <w:sz w:val="24"/>
-          <w:szCs w:val="24"/>
-        </w:rPr>
-        <w:t xml:space="preserve">  that already exist in the Set.</w:t>
+        <w:t xml:space="preserve"> class by its constructor. Check out the elements that the list mentioned above contains and then, add them to your three Sets. After this check out the elements of your Sets. What do you remark? What could be the reason?  Finally, add to the one of the three Sets some </w:t>
+      </w:r>
+      <w:proofErr w:type="gramStart"/>
+      <w:r>
+        <w:rPr>
+          <w:sz w:val="24"/>
+          <w:szCs w:val="24"/>
+        </w:rPr>
+        <w:t>elements</w:t>
+      </w:r>
+      <w:r>
+        <w:rPr>
+          <w:sz w:val="24"/>
+          <w:szCs w:val="24"/>
+        </w:rPr>
+        <w:t xml:space="preserve">  that</w:t>
+      </w:r>
+      <w:proofErr w:type="gramEnd"/>
+      <w:r>
+        <w:rPr>
+          <w:sz w:val="24"/>
+          <w:szCs w:val="24"/>
+        </w:rPr>
+        <w:t xml:space="preserve"> already exist in the Set.</w:t>
       </w:r>
     </w:p>
     <w:sectPr>

</xml_diff>

<commit_message>
Fixed minor bug from the workshop project.
</commit_message>
<xml_diff>
--- a/workshops/Collections/Collections Workshop.docx
+++ b/workshops/Collections/Collections Workshop.docx
@@ -86,7 +86,23 @@
           <w:sz w:val="24"/>
           <w:szCs w:val="24"/>
         </w:rPr>
-        <w:t>To open the workshop project with IntelliJ, go to File/Open and select the warm-up folder that you just extracted from the archive.</w:t>
+        <w:t xml:space="preserve">To open the workshop project with </w:t>
+      </w:r>
+      <w:proofErr w:type="spellStart"/>
+      <w:r>
+        <w:rPr>
+          <w:sz w:val="24"/>
+          <w:szCs w:val="24"/>
+        </w:rPr>
+        <w:t>IntelliJ</w:t>
+      </w:r>
+      <w:proofErr w:type="spellEnd"/>
+      <w:r>
+        <w:rPr>
+          <w:sz w:val="24"/>
+          <w:szCs w:val="24"/>
+        </w:rPr>
+        <w:t>, go to File/Open and select the warm-up folder that you just extracted from the archive.</w:t>
       </w:r>
     </w:p>
     <w:p>
@@ -97,32 +113,372 @@
           <w:szCs w:val="24"/>
         </w:rPr>
       </w:pPr>
+    </w:p>
+    <w:p>
+      <w:pPr>
+        <w:rPr>
+          <w:b/>
+          <w:sz w:val="24"/>
+          <w:szCs w:val="24"/>
+        </w:rPr>
+      </w:pPr>
+      <w:r>
+        <w:rPr>
+          <w:b/>
+          <w:sz w:val="24"/>
+          <w:szCs w:val="24"/>
+        </w:rPr>
+        <w:t>Exercise 0</w:t>
+      </w:r>
+      <w:r>
+        <w:rPr>
+          <w:b/>
+          <w:sz w:val="24"/>
+          <w:szCs w:val="24"/>
+        </w:rPr>
+        <w:t xml:space="preserve"> (exercise/exercise0/Exercise0.java)</w:t>
+      </w:r>
+      <w:r>
+        <w:rPr>
+          <w:b/>
+          <w:sz w:val="24"/>
+          <w:szCs w:val="24"/>
+        </w:rPr>
+        <w:t xml:space="preserve">: </w:t>
+      </w:r>
+    </w:p>
+    <w:p>
+      <w:pPr>
+        <w:ind w:firstLine="720"/>
+        <w:rPr>
+          <w:sz w:val="24"/>
+          <w:szCs w:val="24"/>
+        </w:rPr>
+      </w:pPr>
+      <w:r>
+        <w:rPr>
+          <w:sz w:val="24"/>
+          <w:szCs w:val="24"/>
+        </w:rPr>
+        <w:t>Create a List (</w:t>
+      </w:r>
+      <w:proofErr w:type="spellStart"/>
+      <w:r>
+        <w:rPr>
+          <w:sz w:val="24"/>
+          <w:szCs w:val="24"/>
+        </w:rPr>
+        <w:t>ArrayList</w:t>
+      </w:r>
+      <w:proofErr w:type="spellEnd"/>
+      <w:r>
+        <w:rPr>
+          <w:sz w:val="24"/>
+          <w:szCs w:val="24"/>
+        </w:rPr>
+        <w:t xml:space="preserve"> or </w:t>
+      </w:r>
+      <w:proofErr w:type="spellStart"/>
+      <w:r>
+        <w:rPr>
+          <w:sz w:val="24"/>
+          <w:szCs w:val="24"/>
+        </w:rPr>
+        <w:t>LinkedList</w:t>
+      </w:r>
+      <w:proofErr w:type="spellEnd"/>
+      <w:r>
+        <w:rPr>
+          <w:sz w:val="24"/>
+          <w:szCs w:val="24"/>
+        </w:rPr>
+        <w:t xml:space="preserve">), add elements to it and print all of them using </w:t>
+      </w:r>
+      <w:proofErr w:type="spellStart"/>
+      <w:r>
+        <w:rPr>
+          <w:sz w:val="24"/>
+          <w:szCs w:val="24"/>
+        </w:rPr>
+        <w:t>ListIterator</w:t>
+      </w:r>
+      <w:proofErr w:type="spellEnd"/>
+      <w:r>
+        <w:rPr>
+          <w:sz w:val="24"/>
+          <w:szCs w:val="24"/>
+        </w:rPr>
+        <w:t xml:space="preserve">, </w:t>
+      </w:r>
+      <w:r>
+        <w:rPr>
+          <w:sz w:val="24"/>
+          <w:szCs w:val="24"/>
+        </w:rPr>
+        <w:t xml:space="preserve">for loop and </w:t>
+      </w:r>
+      <w:proofErr w:type="spellStart"/>
+      <w:r>
+        <w:rPr>
+          <w:sz w:val="24"/>
+          <w:szCs w:val="24"/>
+        </w:rPr>
+        <w:t>foreach</w:t>
+      </w:r>
+      <w:proofErr w:type="spellEnd"/>
+      <w:r>
+        <w:rPr>
+          <w:sz w:val="24"/>
+          <w:szCs w:val="24"/>
+        </w:rPr>
+        <w:t xml:space="preserve"> loop</w:t>
+      </w:r>
+      <w:r>
+        <w:rPr>
+          <w:sz w:val="24"/>
+          <w:szCs w:val="24"/>
+        </w:rPr>
+        <w:t>.</w:t>
+      </w:r>
+    </w:p>
+    <w:p>
+      <w:pPr>
+        <w:ind w:firstLine="720"/>
+        <w:rPr>
+          <w:sz w:val="24"/>
+          <w:szCs w:val="24"/>
+        </w:rPr>
+      </w:pPr>
+    </w:p>
+    <w:p>
+      <w:pPr>
+        <w:rPr>
+          <w:b/>
+          <w:sz w:val="24"/>
+          <w:szCs w:val="24"/>
+        </w:rPr>
+      </w:pPr>
+      <w:r>
+        <w:rPr>
+          <w:b/>
+          <w:sz w:val="24"/>
+          <w:szCs w:val="24"/>
+        </w:rPr>
+        <w:t>Exercise 1</w:t>
+      </w:r>
+      <w:r>
+        <w:rPr>
+          <w:b/>
+          <w:sz w:val="24"/>
+          <w:szCs w:val="24"/>
+        </w:rPr>
+        <w:t xml:space="preserve"> (exercise/exercise1/Exercise1.java)</w:t>
+      </w:r>
+      <w:r>
+        <w:rPr>
+          <w:b/>
+          <w:sz w:val="24"/>
+          <w:szCs w:val="24"/>
+        </w:rPr>
+        <w:t xml:space="preserve">: </w:t>
+      </w:r>
+    </w:p>
+    <w:p>
+      <w:pPr>
+        <w:ind w:firstLine="720"/>
+        <w:rPr>
+          <w:sz w:val="24"/>
+          <w:szCs w:val="24"/>
+        </w:rPr>
+      </w:pPr>
+      <w:r>
+        <w:rPr>
+          <w:sz w:val="24"/>
+          <w:szCs w:val="24"/>
+        </w:rPr>
+        <w:t>Compute the sum, the minimum and the maximum element from a given list (</w:t>
+      </w:r>
+      <w:proofErr w:type="spellStart"/>
+      <w:r>
+        <w:rPr>
+          <w:sz w:val="24"/>
+          <w:szCs w:val="24"/>
+        </w:rPr>
+        <w:t>givenList</w:t>
+      </w:r>
+      <w:proofErr w:type="spellEnd"/>
+      <w:r>
+        <w:rPr>
+          <w:sz w:val="24"/>
+          <w:szCs w:val="24"/>
+        </w:rPr>
+        <w:t xml:space="preserve">) using </w:t>
+      </w:r>
+      <w:proofErr w:type="gramStart"/>
+      <w:r>
+        <w:rPr>
+          <w:sz w:val="24"/>
+          <w:szCs w:val="24"/>
+        </w:rPr>
+        <w:t>three  different</w:t>
+      </w:r>
+      <w:proofErr w:type="gramEnd"/>
+      <w:r>
+        <w:rPr>
+          <w:sz w:val="24"/>
+          <w:szCs w:val="24"/>
+        </w:rPr>
+        <w:t xml:space="preserve"> ways to iterate over a List:</w:t>
+      </w:r>
+    </w:p>
+    <w:p>
+      <w:pPr>
+        <w:ind w:firstLine="720"/>
+        <w:rPr>
+          <w:sz w:val="24"/>
+          <w:szCs w:val="24"/>
+        </w:rPr>
+      </w:pPr>
+      <w:r>
+        <w:rPr>
+          <w:sz w:val="24"/>
+          <w:szCs w:val="24"/>
+        </w:rPr>
+        <w:t xml:space="preserve">a) </w:t>
+      </w:r>
+      <w:proofErr w:type="spellStart"/>
+      <w:r>
+        <w:rPr>
+          <w:sz w:val="24"/>
+          <w:szCs w:val="24"/>
+        </w:rPr>
+        <w:t>ListIterator</w:t>
+      </w:r>
+      <w:proofErr w:type="spellEnd"/>
+      <w:r>
+        <w:rPr>
+          <w:sz w:val="24"/>
+          <w:szCs w:val="24"/>
+        </w:rPr>
+        <w:t xml:space="preserve"> (implement it in the </w:t>
+      </w:r>
+      <w:proofErr w:type="spellStart"/>
+      <w:proofErr w:type="gramStart"/>
+      <w:r>
+        <w:rPr>
+          <w:sz w:val="24"/>
+          <w:szCs w:val="24"/>
+        </w:rPr>
+        <w:t>iterateUsingListIterator</w:t>
+      </w:r>
+      <w:proofErr w:type="spellEnd"/>
+      <w:r>
+        <w:rPr>
+          <w:sz w:val="24"/>
+          <w:szCs w:val="24"/>
+        </w:rPr>
+        <w:t>(</w:t>
+      </w:r>
+      <w:proofErr w:type="gramEnd"/>
+      <w:r>
+        <w:rPr>
+          <w:sz w:val="24"/>
+          <w:szCs w:val="24"/>
+        </w:rPr>
+        <w:t>) method)</w:t>
+      </w:r>
+    </w:p>
+    <w:p>
+      <w:pPr>
+        <w:ind w:firstLine="720"/>
+        <w:rPr>
+          <w:sz w:val="24"/>
+          <w:szCs w:val="24"/>
+        </w:rPr>
+      </w:pPr>
+      <w:r>
+        <w:rPr>
+          <w:sz w:val="24"/>
+          <w:szCs w:val="24"/>
+        </w:rPr>
+        <w:t>b</w:t>
+      </w:r>
+      <w:r>
+        <w:rPr>
+          <w:sz w:val="24"/>
+          <w:szCs w:val="24"/>
+        </w:rPr>
+        <w:t xml:space="preserve">) </w:t>
+      </w:r>
+      <w:proofErr w:type="spellStart"/>
+      <w:proofErr w:type="gramStart"/>
+      <w:r>
+        <w:rPr>
+          <w:sz w:val="24"/>
+          <w:szCs w:val="24"/>
+        </w:rPr>
+        <w:t>foreach</w:t>
+      </w:r>
+      <w:proofErr w:type="spellEnd"/>
+      <w:proofErr w:type="gramEnd"/>
+      <w:r>
+        <w:rPr>
+          <w:sz w:val="24"/>
+          <w:szCs w:val="24"/>
+        </w:rPr>
+        <w:t xml:space="preserve"> loop (implement it in the </w:t>
+      </w:r>
+      <w:proofErr w:type="spellStart"/>
+      <w:r>
+        <w:rPr>
+          <w:sz w:val="24"/>
+          <w:szCs w:val="24"/>
+        </w:rPr>
+        <w:t>iterateUsingForEachLoop</w:t>
+      </w:r>
+      <w:proofErr w:type="spellEnd"/>
+      <w:r>
+        <w:rPr>
+          <w:sz w:val="24"/>
+          <w:szCs w:val="24"/>
+        </w:rPr>
+        <w:t>() method)</w:t>
+      </w:r>
       <w:bookmarkStart w:id="0" w:name="_GoBack"/>
       <w:bookmarkEnd w:id="0"/>
     </w:p>
     <w:p>
       <w:pPr>
-        <w:rPr>
-          <w:b/>
-          <w:sz w:val="24"/>
-          <w:szCs w:val="24"/>
-        </w:rPr>
-      </w:pPr>
-      <w:r>
-        <w:rPr>
-          <w:b/>
-          <w:sz w:val="24"/>
-          <w:szCs w:val="24"/>
-        </w:rPr>
-        <w:t>Exercise 0</w:t>
-      </w:r>
-      <w:r>
-        <w:rPr>
-          <w:b/>
-          <w:sz w:val="24"/>
-          <w:szCs w:val="24"/>
-        </w:rPr>
-        <w:t xml:space="preserve"> (exercise/exercise0/Exercise0.java)</w:t>
+        <w:ind w:firstLine="720"/>
+        <w:rPr>
+          <w:sz w:val="24"/>
+          <w:szCs w:val="24"/>
+        </w:rPr>
+      </w:pPr>
+    </w:p>
+    <w:p>
+      <w:pPr>
+        <w:rPr>
+          <w:b/>
+          <w:sz w:val="24"/>
+          <w:szCs w:val="24"/>
+        </w:rPr>
+      </w:pPr>
+      <w:r>
+        <w:rPr>
+          <w:b/>
+          <w:sz w:val="24"/>
+          <w:szCs w:val="24"/>
+        </w:rPr>
+        <w:t>Exercise 2</w:t>
+      </w:r>
+      <w:r>
+        <w:rPr>
+          <w:b/>
+          <w:sz w:val="24"/>
+          <w:szCs w:val="24"/>
+        </w:rPr>
+        <w:t xml:space="preserve"> (exercise/exercise2/MyList.java)</w:t>
       </w:r>
       <w:r>
         <w:rPr>
@@ -146,28 +502,71 @@
           <w:sz w:val="24"/>
           <w:szCs w:val="24"/>
         </w:rPr>
-        <w:t>Create a List (ArrayList or LinkedList), add elements to it and print all of them using ListIterator</w:t>
-      </w:r>
-      <w:r>
-        <w:rPr>
-          <w:sz w:val="24"/>
-          <w:szCs w:val="24"/>
-        </w:rPr>
-        <w:t xml:space="preserve">, </w:t>
-      </w:r>
-      <w:r>
-        <w:rPr>
-          <w:sz w:val="24"/>
-          <w:szCs w:val="24"/>
-        </w:rPr>
-        <w:t>for loop and foreach loop</w:t>
-      </w:r>
-      <w:r>
-        <w:rPr>
-          <w:sz w:val="24"/>
-          <w:szCs w:val="24"/>
-        </w:rPr>
-        <w:t>.</w:t>
+        <w:t xml:space="preserve">Create a class that inherits </w:t>
+      </w:r>
+      <w:proofErr w:type="spellStart"/>
+      <w:r>
+        <w:rPr>
+          <w:sz w:val="24"/>
+          <w:szCs w:val="24"/>
+        </w:rPr>
+        <w:t>ArrayList</w:t>
+      </w:r>
+      <w:proofErr w:type="spellEnd"/>
+      <w:r>
+        <w:rPr>
+          <w:sz w:val="24"/>
+          <w:szCs w:val="24"/>
+        </w:rPr>
+        <w:t xml:space="preserve">&lt;Integer&gt; (class </w:t>
+      </w:r>
+      <w:proofErr w:type="spellStart"/>
+      <w:r>
+        <w:rPr>
+          <w:sz w:val="24"/>
+          <w:szCs w:val="24"/>
+        </w:rPr>
+        <w:t>MyList</w:t>
+      </w:r>
+      <w:proofErr w:type="spellEnd"/>
+      <w:r>
+        <w:rPr>
+          <w:sz w:val="24"/>
+          <w:szCs w:val="24"/>
+        </w:rPr>
+        <w:t>&lt;Integer&gt;).  This list (</w:t>
+      </w:r>
+      <w:proofErr w:type="spellStart"/>
+      <w:r>
+        <w:rPr>
+          <w:sz w:val="24"/>
+          <w:szCs w:val="24"/>
+        </w:rPr>
+        <w:t>MyList</w:t>
+      </w:r>
+      <w:proofErr w:type="spellEnd"/>
+      <w:r>
+        <w:rPr>
+          <w:sz w:val="24"/>
+          <w:szCs w:val="24"/>
+        </w:rPr>
+        <w:t xml:space="preserve">) should have the following functionality, besides the functionality that </w:t>
+      </w:r>
+      <w:proofErr w:type="spellStart"/>
+      <w:r>
+        <w:rPr>
+          <w:sz w:val="24"/>
+          <w:szCs w:val="24"/>
+        </w:rPr>
+        <w:t>ArrayList</w:t>
+      </w:r>
+      <w:proofErr w:type="spellEnd"/>
+      <w:r>
+        <w:rPr>
+          <w:sz w:val="24"/>
+          <w:szCs w:val="24"/>
+        </w:rPr>
+        <w:t xml:space="preserve"> already offers: it should retain in every moment how many different elements exist in the list.</w:t>
       </w:r>
     </w:p>
     <w:p>
@@ -178,30 +577,78 @@
           <w:szCs w:val="24"/>
         </w:rPr>
       </w:pPr>
-    </w:p>
-    <w:p>
-      <w:pPr>
-        <w:rPr>
-          <w:b/>
-          <w:sz w:val="24"/>
-          <w:szCs w:val="24"/>
-        </w:rPr>
-      </w:pPr>
-      <w:r>
-        <w:rPr>
-          <w:b/>
-          <w:sz w:val="24"/>
-          <w:szCs w:val="24"/>
-        </w:rPr>
-        <w:t>Exercise 1</w:t>
-      </w:r>
-      <w:r>
-        <w:rPr>
-          <w:b/>
-          <w:sz w:val="24"/>
-          <w:szCs w:val="24"/>
-        </w:rPr>
-        <w:t xml:space="preserve"> (exercise/exercise1/Exercise1.java)</w:t>
+      <w:r>
+        <w:rPr>
+          <w:sz w:val="24"/>
+          <w:szCs w:val="24"/>
+        </w:rPr>
+        <w:t xml:space="preserve"> Examples: </w:t>
+      </w:r>
+    </w:p>
+    <w:p>
+      <w:pPr>
+        <w:ind w:left="720" w:firstLine="720"/>
+        <w:rPr>
+          <w:sz w:val="24"/>
+          <w:szCs w:val="24"/>
+        </w:rPr>
+      </w:pPr>
+      <w:r>
+        <w:rPr>
+          <w:sz w:val="24"/>
+          <w:szCs w:val="24"/>
+        </w:rPr>
+        <w:t>1. If you have a List that contains: 7 5 3 2 4 1, there are 6 different elements.</w:t>
+      </w:r>
+    </w:p>
+    <w:p>
+      <w:pPr>
+        <w:ind w:left="720" w:firstLine="720"/>
+        <w:rPr>
+          <w:sz w:val="24"/>
+          <w:szCs w:val="24"/>
+        </w:rPr>
+      </w:pPr>
+      <w:r>
+        <w:rPr>
+          <w:sz w:val="24"/>
+          <w:szCs w:val="24"/>
+        </w:rPr>
+        <w:t>2. If you have a List that contains: 5 6 1 2 5 6, there are 4 different elements.</w:t>
+      </w:r>
+    </w:p>
+    <w:p>
+      <w:pPr>
+        <w:ind w:left="720" w:firstLine="720"/>
+        <w:rPr>
+          <w:sz w:val="24"/>
+          <w:szCs w:val="24"/>
+        </w:rPr>
+      </w:pPr>
+    </w:p>
+    <w:p>
+      <w:pPr>
+        <w:rPr>
+          <w:b/>
+          <w:sz w:val="24"/>
+          <w:szCs w:val="24"/>
+        </w:rPr>
+      </w:pPr>
+      <w:r>
+        <w:rPr>
+          <w:b/>
+          <w:sz w:val="24"/>
+          <w:szCs w:val="24"/>
+        </w:rPr>
+        <w:t>Exercise 3</w:t>
+      </w:r>
+      <w:r>
+        <w:rPr>
+          <w:b/>
+          <w:sz w:val="24"/>
+          <w:szCs w:val="24"/>
+        </w:rPr>
+        <w:t xml:space="preserve"> (exercise/exercise3/Exercise3.java)</w:t>
       </w:r>
       <w:r>
         <w:rPr>
@@ -225,241 +672,52 @@
           <w:sz w:val="24"/>
           <w:szCs w:val="24"/>
         </w:rPr>
-        <w:t>Compute the sum, the minimum and the maximum element from a given list (givenList) using three  different ways to iterate over a List:</w:t>
-      </w:r>
-    </w:p>
-    <w:p>
-      <w:pPr>
-        <w:ind w:firstLine="720"/>
-        <w:rPr>
-          <w:sz w:val="24"/>
-          <w:szCs w:val="24"/>
-        </w:rPr>
-      </w:pPr>
-      <w:r>
-        <w:rPr>
-          <w:sz w:val="24"/>
-          <w:szCs w:val="24"/>
-        </w:rPr>
-        <w:t>a) ListIterator (implement it in the iterateUsingListIterator() method)</w:t>
-      </w:r>
-    </w:p>
-    <w:p>
-      <w:pPr>
-        <w:ind w:firstLine="720"/>
-        <w:rPr>
-          <w:sz w:val="24"/>
-          <w:szCs w:val="24"/>
-        </w:rPr>
-      </w:pPr>
-      <w:r>
-        <w:rPr>
-          <w:sz w:val="24"/>
-          <w:szCs w:val="24"/>
-        </w:rPr>
-        <w:t>b) for loop (implement it in the iterateUsingForLoop() method)</w:t>
-      </w:r>
-    </w:p>
-    <w:p>
-      <w:pPr>
-        <w:ind w:firstLine="720"/>
-        <w:rPr>
-          <w:sz w:val="24"/>
-          <w:szCs w:val="24"/>
-        </w:rPr>
-      </w:pPr>
-      <w:r>
-        <w:rPr>
-          <w:sz w:val="24"/>
-          <w:szCs w:val="24"/>
-        </w:rPr>
-        <w:t>c) foreach loop (implement it in the iterateUsingForEachLoop() method)</w:t>
-      </w:r>
-    </w:p>
-    <w:p>
-      <w:pPr>
-        <w:ind w:firstLine="720"/>
-        <w:rPr>
-          <w:sz w:val="24"/>
-          <w:szCs w:val="24"/>
-        </w:rPr>
-      </w:pPr>
-    </w:p>
-    <w:p>
-      <w:pPr>
-        <w:rPr>
-          <w:b/>
-          <w:sz w:val="24"/>
-          <w:szCs w:val="24"/>
-        </w:rPr>
-      </w:pPr>
-      <w:r>
-        <w:rPr>
-          <w:b/>
-          <w:sz w:val="24"/>
-          <w:szCs w:val="24"/>
-        </w:rPr>
-        <w:t>Exercise 2</w:t>
-      </w:r>
-      <w:r>
-        <w:rPr>
-          <w:b/>
-          <w:sz w:val="24"/>
-          <w:szCs w:val="24"/>
-        </w:rPr>
-        <w:t xml:space="preserve"> (exercise/exercise2/MyList.java)</w:t>
-      </w:r>
-      <w:r>
-        <w:rPr>
-          <w:b/>
-          <w:sz w:val="24"/>
-          <w:szCs w:val="24"/>
-        </w:rPr>
-        <w:t xml:space="preserve">: </w:t>
-      </w:r>
-    </w:p>
-    <w:p>
-      <w:pPr>
-        <w:ind w:firstLine="720"/>
-        <w:rPr>
-          <w:sz w:val="24"/>
-          <w:szCs w:val="24"/>
-        </w:rPr>
-      </w:pPr>
-      <w:r>
-        <w:rPr>
-          <w:sz w:val="24"/>
-          <w:szCs w:val="24"/>
-        </w:rPr>
-        <w:t>Create a class that inherits ArrayList&lt;Integer&gt; (class MyList&lt;Integer&gt;).  This list (MyList) should have the following functionality, besides the functionality that ArrayList already offers: it should retain in every moment how many different elements exist in the list.</w:t>
-      </w:r>
-    </w:p>
-    <w:p>
-      <w:pPr>
-        <w:ind w:firstLine="720"/>
-        <w:rPr>
-          <w:sz w:val="24"/>
-          <w:szCs w:val="24"/>
-        </w:rPr>
-      </w:pPr>
-      <w:r>
-        <w:rPr>
-          <w:sz w:val="24"/>
-          <w:szCs w:val="24"/>
-        </w:rPr>
-        <w:t xml:space="preserve"> Examples: </w:t>
-      </w:r>
-    </w:p>
-    <w:p>
-      <w:pPr>
-        <w:ind w:left="720" w:firstLine="720"/>
-        <w:rPr>
-          <w:sz w:val="24"/>
-          <w:szCs w:val="24"/>
-        </w:rPr>
-      </w:pPr>
-      <w:r>
-        <w:rPr>
-          <w:sz w:val="24"/>
-          <w:szCs w:val="24"/>
-        </w:rPr>
-        <w:t>1. If you have a List that contains: 7 5 3 2 4 1, there are 6 different elements.</w:t>
-      </w:r>
-    </w:p>
-    <w:p>
-      <w:pPr>
-        <w:ind w:left="720" w:firstLine="720"/>
-        <w:rPr>
-          <w:sz w:val="24"/>
-          <w:szCs w:val="24"/>
-        </w:rPr>
-      </w:pPr>
-      <w:r>
-        <w:rPr>
-          <w:sz w:val="24"/>
-          <w:szCs w:val="24"/>
-        </w:rPr>
-        <w:t>2. If you have a List that contains: 5 6 1 2 5 6, there are 4 different elements.</w:t>
-      </w:r>
-    </w:p>
-    <w:p>
-      <w:pPr>
-        <w:ind w:left="720" w:firstLine="720"/>
-        <w:rPr>
-          <w:sz w:val="24"/>
-          <w:szCs w:val="24"/>
-        </w:rPr>
-      </w:pPr>
-    </w:p>
-    <w:p>
-      <w:pPr>
-        <w:rPr>
-          <w:b/>
-          <w:sz w:val="24"/>
-          <w:szCs w:val="24"/>
-        </w:rPr>
-      </w:pPr>
-      <w:r>
-        <w:rPr>
-          <w:b/>
-          <w:sz w:val="24"/>
-          <w:szCs w:val="24"/>
-        </w:rPr>
-        <w:t>Exercise 3</w:t>
-      </w:r>
-      <w:r>
-        <w:rPr>
-          <w:b/>
-          <w:sz w:val="24"/>
-          <w:szCs w:val="24"/>
-        </w:rPr>
-        <w:t xml:space="preserve"> (exercise/exercise3/Exercise3.java)</w:t>
-      </w:r>
-      <w:r>
-        <w:rPr>
-          <w:b/>
-          <w:sz w:val="24"/>
-          <w:szCs w:val="24"/>
-        </w:rPr>
-        <w:t xml:space="preserve">: </w:t>
-      </w:r>
-    </w:p>
-    <w:p>
-      <w:pPr>
-        <w:ind w:firstLine="720"/>
-        <w:rPr>
-          <w:sz w:val="24"/>
-          <w:szCs w:val="24"/>
-        </w:rPr>
-      </w:pPr>
+        <w:t xml:space="preserve">Fill three Set implementations that you know with the List&lt;String&gt; that is given to </w:t>
+      </w:r>
+      <w:r>
+        <w:rPr>
+          <w:sz w:val="24"/>
+          <w:szCs w:val="24"/>
+        </w:rPr>
+        <w:t>the Exercise3</w:t>
+      </w:r>
+      <w:r>
+        <w:rPr>
+          <w:sz w:val="24"/>
+          <w:szCs w:val="24"/>
+        </w:rPr>
+        <w:t xml:space="preserve"> class by its constructor. Check out the elements that the list mentioned above </w:t>
+      </w:r>
       <w:r>
         <w:rPr>
           <w:sz w:val="24"/>
           <w:szCs w:val="24"/>
         </w:rPr>
         <w:lastRenderedPageBreak/>
-        <w:t xml:space="preserve">Fill three Set implementations that you know with the List&lt;String&gt; that is given to </w:t>
-      </w:r>
-      <w:r>
-        <w:rPr>
-          <w:sz w:val="24"/>
-          <w:szCs w:val="24"/>
-        </w:rPr>
-        <w:t>the Exercise3</w:t>
-      </w:r>
-      <w:r>
-        <w:rPr>
-          <w:sz w:val="24"/>
-          <w:szCs w:val="24"/>
-        </w:rPr>
-        <w:t xml:space="preserve"> class by its constructor. Check out the elements that the list mentioned above contains and then, add them to your three Sets. After this check out the elements of your Sets. What do you remark? What could be the reason?  Finally, add to the one of the three Sets some elements</w:t>
-      </w:r>
-      <w:r>
-        <w:rPr>
-          <w:sz w:val="24"/>
-          <w:szCs w:val="24"/>
-        </w:rPr>
-        <w:t xml:space="preserve">  that already exist in the Set.</w:t>
+        <w:t xml:space="preserve">contains and then, add them to your three Sets. After this check out the elements of your Sets. What do you remark? What could be the reason?  Finally, add to the one of the three Sets some </w:t>
+      </w:r>
+      <w:proofErr w:type="gramStart"/>
+      <w:r>
+        <w:rPr>
+          <w:sz w:val="24"/>
+          <w:szCs w:val="24"/>
+        </w:rPr>
+        <w:t>elements</w:t>
+      </w:r>
+      <w:r>
+        <w:rPr>
+          <w:sz w:val="24"/>
+          <w:szCs w:val="24"/>
+        </w:rPr>
+        <w:t xml:space="preserve">  that</w:t>
+      </w:r>
+      <w:proofErr w:type="gramEnd"/>
+      <w:r>
+        <w:rPr>
+          <w:sz w:val="24"/>
+          <w:szCs w:val="24"/>
+        </w:rPr>
+        <w:t xml:space="preserve"> already exist in the Set.</w:t>
       </w:r>
     </w:p>
     <w:sectPr>

</xml_diff>